<commit_message>
new version-samples can play together, with some delay
</commit_message>
<xml_diff>
--- a/pads-player.docx
+++ b/pads-player.docx
@@ -49,15 +49,10 @@
           <w:numId w:val="1"/>
         </w:numPr>
         <w:ind w:left="720" w:hanging="360"/>
-        <w:rPr>
-          <w:sz w:val="24"/>
-          <w:szCs w:val="24"/>
-        </w:rPr>
-      </w:pPr>
-      <w:r>
-        <w:rPr>
-          <w:sz w:val="24"/>
-          <w:szCs w:val="24"/>
+        <w:rPr/>
+      </w:pPr>
+      <w:r>
+        <w:rPr>
           <w:rtl w:val="0"/>
         </w:rPr>
         <w:t xml:space="preserve">simple music player, contains small pads players</w:t>
@@ -70,15 +65,10 @@
           <w:numId w:val="1"/>
         </w:numPr>
         <w:ind w:left="720" w:hanging="360"/>
-        <w:rPr>
-          <w:sz w:val="24"/>
-          <w:szCs w:val="24"/>
-        </w:rPr>
-      </w:pPr>
-      <w:r>
-        <w:rPr>
-          <w:sz w:val="24"/>
-          <w:szCs w:val="24"/>
+        <w:rPr/>
+      </w:pPr>
+      <w:r>
+        <w:rPr>
           <w:rtl w:val="0"/>
         </w:rPr>
         <w:t xml:space="preserve">using react, hooks, font awesome</w:t>
@@ -91,18 +81,13 @@
           <w:numId w:val="1"/>
         </w:numPr>
         <w:ind w:left="720" w:hanging="360"/>
-        <w:rPr>
-          <w:sz w:val="24"/>
-          <w:szCs w:val="24"/>
-        </w:rPr>
-      </w:pPr>
-      <w:r>
-        <w:rPr>
-          <w:sz w:val="24"/>
-          <w:szCs w:val="24"/>
-          <w:rtl w:val="0"/>
-        </w:rPr>
-        <w:t xml:space="preserve">App component contains the samples array and calls the Player (container)</w:t>
+        <w:rPr/>
+      </w:pPr>
+      <w:r>
+        <w:rPr>
+          <w:rtl w:val="0"/>
+        </w:rPr>
+        <w:t xml:space="preserve">App component contains the samples list and calls the Player (container)</w:t>
       </w:r>
     </w:p>
     <w:p>
@@ -112,26 +97,19 @@
           <w:numId w:val="1"/>
         </w:numPr>
         <w:ind w:left="720" w:hanging="360"/>
-        <w:rPr>
-          <w:sz w:val="24"/>
-          <w:szCs w:val="24"/>
-        </w:rPr>
-      </w:pPr>
-      <w:r>
-        <w:rPr>
-          <w:sz w:val="24"/>
-          <w:szCs w:val="24"/>
+        <w:rPr/>
+      </w:pPr>
+      <w:r>
+        <w:rPr>
           <w:rtl w:val="0"/>
         </w:rPr>
         <w:t xml:space="preserve">Player</w:t>
       </w:r>
       <w:r>
         <w:rPr>
-          <w:sz w:val="24"/>
-          <w:szCs w:val="24"/>
-          <w:rtl w:val="0"/>
-        </w:rPr>
-        <w:t xml:space="preserve"> manages the currently playing state and calls the Pads</w:t>
+          <w:rtl w:val="0"/>
+        </w:rPr>
+        <w:t xml:space="preserve"> provides context for waiting and playing samples lists and calls the Pads</w:t>
       </w:r>
     </w:p>
     <w:p>
@@ -141,34 +119,25 @@
           <w:numId w:val="1"/>
         </w:numPr>
         <w:ind w:left="720" w:hanging="360"/>
-        <w:rPr>
-          <w:sz w:val="24"/>
-          <w:szCs w:val="24"/>
-        </w:rPr>
-      </w:pPr>
-      <w:r>
-        <w:rPr>
-          <w:sz w:val="24"/>
-          <w:szCs w:val="24"/>
+        <w:rPr/>
+      </w:pPr>
+      <w:r>
+        <w:rPr>
           <w:rtl w:val="0"/>
         </w:rPr>
         <w:t xml:space="preserve">Pad </w:t>
       </w:r>
       <w:r>
         <w:rPr>
-          <w:sz w:val="24"/>
-          <w:szCs w:val="24"/>
           <w:rtl w:val="0"/>
         </w:rPr>
         <w:t xml:space="preserve">render</w:t>
       </w:r>
       <w:r>
         <w:rPr>
-          <w:sz w:val="24"/>
-          <w:szCs w:val="24"/>
-          <w:rtl w:val="0"/>
-        </w:rPr>
-        <w:t xml:space="preserve"> the view and manages the states (context), call the Controls</w:t>
+          <w:rtl w:val="0"/>
+        </w:rPr>
+        <w:t xml:space="preserve"> the view and manages the states, call the Controls</w:t>
       </w:r>
     </w:p>
     <w:p>
@@ -178,18 +147,13 @@
           <w:numId w:val="1"/>
         </w:numPr>
         <w:ind w:left="720" w:hanging="360"/>
-        <w:rPr>
-          <w:sz w:val="24"/>
-          <w:szCs w:val="24"/>
-        </w:rPr>
-      </w:pPr>
-      <w:r>
-        <w:rPr>
-          <w:sz w:val="24"/>
-          <w:szCs w:val="24"/>
-          <w:rtl w:val="0"/>
-        </w:rPr>
-        <w:t xml:space="preserve">Controls is actually playing the samples and manages buttons styles</w:t>
+        <w:rPr/>
+      </w:pPr>
+      <w:r>
+        <w:rPr>
+          <w:rtl w:val="0"/>
+        </w:rPr>
+        <w:t xml:space="preserve">Controls actually trigger the samples playing and manages buttons styles</w:t>
       </w:r>
       <w:r>
         <w:rPr>

</xml_diff>